<commit_message>
update the lab report
</commit_message>
<xml_diff>
--- a/LAB7/MicrocomputersLabReport7_Amr_Papa.docx
+++ b/LAB7/MicrocomputersLabReport7_Amr_Papa.docx
@@ -368,25 +368,7 @@
           <w:sz w:val="24"/>
           <w:szCs w:val="24"/>
         </w:rPr>
-        <w:t xml:space="preserve">, we used GPIO registers, internal interrupt </w:t>
-      </w:r>
-      <w:proofErr w:type="spellStart"/>
-      <w:r>
-        <w:rPr>
-          <w:rFonts w:cstheme="minorHAnsi"/>
-          <w:sz w:val="24"/>
-          <w:szCs w:val="24"/>
-        </w:rPr>
-        <w:t>SysTick</w:t>
-      </w:r>
-      <w:proofErr w:type="spellEnd"/>
-      <w:r>
-        <w:rPr>
-          <w:rFonts w:cstheme="minorHAnsi"/>
-          <w:sz w:val="24"/>
-          <w:szCs w:val="24"/>
-        </w:rPr>
-        <w:t xml:space="preserve">, and </w:t>
+        <w:t xml:space="preserve">, we used GPIO registers, internal interrupt SysTick, and </w:t>
       </w:r>
       <w:r>
         <w:rPr>
@@ -410,37 +392,138 @@
           <w:sz w:val="24"/>
           <w:szCs w:val="24"/>
         </w:rPr>
-        <w:t xml:space="preserve"> to complete the objective of using interrupts to read push buttons to complete task simultaneously with the blinking red LED. </w:t>
+        <w:t xml:space="preserve"> to complete the objective of using interrupts to read push buttons to complete </w:t>
+      </w:r>
+      <w:r>
+        <w:rPr>
+          <w:rFonts w:cstheme="minorHAnsi"/>
+          <w:sz w:val="24"/>
+          <w:szCs w:val="24"/>
+        </w:rPr>
+        <w:t xml:space="preserve">a </w:t>
+      </w:r>
+      <w:r>
+        <w:rPr>
+          <w:rFonts w:cstheme="minorHAnsi"/>
+          <w:sz w:val="24"/>
+          <w:szCs w:val="24"/>
+        </w:rPr>
+        <w:t xml:space="preserve">task simultaneously with the blinking red LED. </w:t>
+      </w:r>
+      <w:r>
+        <w:rPr>
+          <w:rFonts w:cstheme="minorHAnsi"/>
+          <w:sz w:val="24"/>
+          <w:szCs w:val="24"/>
+        </w:rPr>
+        <w:t>The main objective of this lab was to program the microcontroller to flash the red LED periodically and use EXTI to read a button push to toggle the green LED and to do something cool. We decide to control the speed of the flashing red LED using two button and two external interrupts to increase or decrease the flashing period. We used the previously utilized joystick buttons on board the STM32L4 microcontroller. We used the center button (PA0) to toggle the green LED and the left button (PA1) to increase rate of the flashing red LED and the right button</w:t>
+      </w:r>
+      <w:r>
+        <w:rPr>
+          <w:rFonts w:cstheme="minorHAnsi"/>
+          <w:sz w:val="24"/>
+          <w:szCs w:val="24"/>
+        </w:rPr>
+        <w:t xml:space="preserve"> (PA2) to decrease the rate. Using C allowed us to approach the lab with a higher level of abstraction to complete our implementation of external interrupts. In this lab, we initialized GPIO ports </w:t>
+      </w:r>
+      <w:r>
+        <w:rPr>
+          <w:rFonts w:cstheme="minorHAnsi"/>
+          <w:sz w:val="24"/>
+          <w:szCs w:val="24"/>
+        </w:rPr>
+        <w:t xml:space="preserve">and manipulated the ODR values and set &amp; enable certain register to initialized the external interrupts. </w:t>
+      </w:r>
+      <w:r>
+        <w:rPr>
+          <w:rFonts w:cstheme="minorHAnsi"/>
+          <w:sz w:val="24"/>
+          <w:szCs w:val="24"/>
+        </w:rPr>
+        <w:t>The configuration used for this lab can be see below in the C code. We implemented a delay function</w:t>
+      </w:r>
+      <w:r>
+        <w:rPr>
+          <w:rFonts w:cstheme="minorHAnsi"/>
+          <w:sz w:val="24"/>
+          <w:szCs w:val="24"/>
+        </w:rPr>
+        <w:t xml:space="preserve"> to control the period of the flashing red LED</w:t>
+      </w:r>
+      <w:r>
+        <w:rPr>
+          <w:rFonts w:cstheme="minorHAnsi"/>
+          <w:sz w:val="24"/>
+          <w:szCs w:val="24"/>
+        </w:rPr>
+        <w:t xml:space="preserve"> by utilizing</w:t>
+      </w:r>
+      <w:r>
+        <w:rPr>
+          <w:rFonts w:cstheme="minorHAnsi"/>
+          <w:sz w:val="24"/>
+          <w:szCs w:val="24"/>
+        </w:rPr>
+        <w:t xml:space="preserve"> the System Timer, which uses the SysTick interrupt that triggers every 1 ms and allowing us to accurately set the delay between flashes of the red LED to 1 sec. </w:t>
+      </w:r>
+      <w:r>
+        <w:rPr>
+          <w:rFonts w:cstheme="minorHAnsi"/>
+          <w:sz w:val="24"/>
+          <w:szCs w:val="24"/>
+        </w:rPr>
+        <w:t xml:space="preserve"> In this lab, we used the practiced methods and material that we learned in class about </w:t>
+      </w:r>
+      <w:r>
+        <w:rPr>
+          <w:rFonts w:cstheme="minorHAnsi"/>
+          <w:sz w:val="24"/>
+          <w:szCs w:val="24"/>
+        </w:rPr>
+        <w:t xml:space="preserve">internal and external interrupts </w:t>
+      </w:r>
+      <w:r>
+        <w:rPr>
+          <w:rFonts w:cstheme="minorHAnsi"/>
+          <w:sz w:val="24"/>
+          <w:szCs w:val="24"/>
+        </w:rPr>
+        <w:t>and overall</w:t>
+      </w:r>
+      <w:r>
+        <w:rPr>
+          <w:rFonts w:cstheme="minorHAnsi"/>
+          <w:sz w:val="24"/>
+          <w:szCs w:val="24"/>
+        </w:rPr>
+        <w:t xml:space="preserve"> microcontroller</w:t>
+      </w:r>
+      <w:r>
+        <w:rPr>
+          <w:rFonts w:cstheme="minorHAnsi"/>
+          <w:sz w:val="24"/>
+          <w:szCs w:val="24"/>
+        </w:rPr>
+        <w:t xml:space="preserve"> processes from Lab </w:t>
+      </w:r>
+      <w:r>
+        <w:rPr>
+          <w:rFonts w:cstheme="minorHAnsi"/>
+          <w:sz w:val="24"/>
+          <w:szCs w:val="24"/>
+        </w:rPr>
+        <w:t>1</w:t>
+      </w:r>
+      <w:r>
+        <w:rPr>
+          <w:rFonts w:cstheme="minorHAnsi"/>
+          <w:sz w:val="24"/>
+          <w:szCs w:val="24"/>
+        </w:rPr>
+        <w:t xml:space="preserve">. </w:t>
       </w:r>
       <w:bookmarkStart w:id="0" w:name="_GoBack"/>
       <w:bookmarkEnd w:id="0"/>
-    </w:p>
-    <w:p>
-      <w:pPr>
-        <w:rPr>
-          <w:rFonts w:cstheme="minorHAnsi"/>
-          <w:sz w:val="24"/>
-          <w:szCs w:val="24"/>
-        </w:rPr>
-      </w:pPr>
-    </w:p>
-    <w:p>
-      <w:pPr>
-        <w:ind w:firstLine="720"/>
-        <w:rPr>
-          <w:rFonts w:cstheme="minorHAnsi"/>
-          <w:sz w:val="24"/>
-          <w:szCs w:val="24"/>
-        </w:rPr>
-      </w:pPr>
-      <w:r>
-        <w:rPr>
-          <w:rFonts w:cstheme="minorHAnsi"/>
-          <w:sz w:val="24"/>
-          <w:szCs w:val="24"/>
-        </w:rPr>
-        <w:t xml:space="preserve">build on the concepts of the use of multiple GPIO input and output configurations to detect inputs and transmit data across Serial communications using Assembly in the Keil µVision software development environment. To achieve this objective, we used input/output registers of push pull, open drain, pull up/down, ODR, IDR and the USART registers. The objective was to program the microcontroller to correctly parse the inputs from the keypad to a host computer via serial communication and view the correct character. We used a virtual serial port to perform the view the data transferred from microcontroller USART.  We used PuTTY was used in lab to listen in any data that received from the USB connection to the board.  We used branches and mnemonics such as LDR, STR and BIC. To scan for the button that would be pressed on the keypad, we used two ports for the keypad, GPIO Port A for inputs and Port E for outputs. The rows were set as output and the columns were set as inputs to allow us to setup the appropriate algorithm to determine which value was pressed. We were able to initialize each GPIO port and manipulate the appropriate ODR and IDR values to determine which button, thus allowing us to send the correct ASCII value to the Transfer Data Register (TDR) and showing up correctly on the virtual serial port on the host computer. In order to perform USART communication, we must configuration the TX and RX as AF mode. Our program configures USART2, PD5 as TX and PD6 as RX. The configuration used for this lab can be see below in the C code. We implemented a delay function by utilizing a loop counts down from a given number and we used one delay that would loop back to the start of the algorithm and one that cause a delay and return to return address with BX LR. In this lab, we used the practiced methods and material that we learned in class about Serial communication and overall Assembly processes from Lab 4. </w:t>
-      </w:r>
     </w:p>
     <w:p>
       <w:pPr>
@@ -479,26 +562,34 @@
           <w:sz w:val="24"/>
           <w:szCs w:val="24"/>
         </w:rPr>
+        <w:t xml:space="preserve">The STM32L4 discovery board has the choice for serial communication with the USART.  In this lab, our circuit consisted of 4 pins for input from the keypad connected to Port A and 4 pins for output from the keyboard connected to Port E. The inputs pins were also connected to pull – down resistor to allow us to detect a change in the value of the input of Port A pins when a button is pressed. Our algorithm can detect what character is pressed. We started with detecting if a button was pressed by setting the rows (outputs) to 1 and checks the inputs for a change from 0 to 1, showing that the button pressed is on that column. </w:t>
+      </w:r>
+    </w:p>
+    <w:p>
+      <w:pPr>
+        <w:ind w:firstLine="720"/>
+        <w:rPr>
+          <w:rFonts w:cstheme="minorHAnsi"/>
+          <w:sz w:val="24"/>
+          <w:szCs w:val="24"/>
+        </w:rPr>
+      </w:pPr>
+      <w:r>
+        <w:rPr>
+          <w:rFonts w:cstheme="minorHAnsi"/>
+          <w:sz w:val="24"/>
+          <w:szCs w:val="24"/>
+        </w:rPr>
+        <w:t xml:space="preserve">After the keypad determines which button is pressed, we are to load the ASCII byte equivalent of the specific character that has been pressed and write to the TDR and send the byte of data. In order to send the byte of data, we had to first check that the USART_ISR is equal to the value of USART_ISE_TXE to make sure it is empty, allowing us to set the TDR with </w:t>
+      </w:r>
+      <w:r>
+        <w:rPr>
+          <w:rFonts w:cstheme="minorHAnsi"/>
+          <w:sz w:val="24"/>
+          <w:szCs w:val="24"/>
+        </w:rPr>
         <w:lastRenderedPageBreak/>
-        <w:t xml:space="preserve">The STM32L4 discovery board has the choice for serial communication with the USART.  In this lab, our circuit consisted of 4 pins for input from the keypad connected to Port A and 4 pins for output from the keyboard connected to Port E. The inputs pins were also connected to pull – down resistor to allow us to detect a change in the value of the input of Port A pins when a button is pressed. Our algorithm can detect what character is pressed. We started with detecting if a button was pressed by setting the rows (outputs) to 1 and checks the inputs for a change from 0 to 1, showing that the button pressed is on that column. </w:t>
-      </w:r>
-    </w:p>
-    <w:p>
-      <w:pPr>
-        <w:ind w:firstLine="720"/>
-        <w:rPr>
-          <w:rFonts w:cstheme="minorHAnsi"/>
-          <w:sz w:val="24"/>
-          <w:szCs w:val="24"/>
-        </w:rPr>
-      </w:pPr>
-      <w:r>
-        <w:rPr>
-          <w:rFonts w:cstheme="minorHAnsi"/>
-          <w:sz w:val="24"/>
-          <w:szCs w:val="24"/>
-        </w:rPr>
-        <w:t xml:space="preserve">After the keypad determines which button is pressed, we are to load the ASCII byte equivalent of the specific character that has been pressed and write to the TDR and send the byte of data. In order to send the byte of data, we had to first check that the USART_ISR is equal to the value of USART_ISE_TXE to make sure it is empty, allowing us to set the TDR with the value of the ASCII value, otherwise it waits until it is empty and satisfies the condition of being empty. </w:t>
+        <w:t xml:space="preserve">the value of the ASCII value, otherwise it waits until it is empty and satisfies the condition of being empty. </w:t>
       </w:r>
     </w:p>
     <w:p>
@@ -856,6 +947,7 @@
           <w:sz w:val="24"/>
           <w:szCs w:val="24"/>
         </w:rPr>
+        <w:lastRenderedPageBreak/>
         <w:t>Pins 1- 4 : Columns (Input)</w:t>
       </w:r>
     </w:p>

</xml_diff>